<commit_message>
6a an 6b output added
</commit_message>
<xml_diff>
--- a/outputs.docx
+++ b/outputs.docx
@@ -1,6 +1,6 @@
 
 <file path=word/document.xml><?xml version="1.0" encoding="utf-8"?>
-<w:document xmlns:wpc="http://schemas.microsoft.com/office/word/2010/wordprocessingCanvas" xmlns:cx="http://schemas.microsoft.com/office/drawing/2014/chartex" xmlns:cx1="http://schemas.microsoft.com/office/drawing/2015/9/8/chartex" xmlns:cx2="http://schemas.microsoft.com/office/drawing/2015/10/21/chartex" xmlns:cx3="http://schemas.microsoft.com/office/drawing/2016/5/9/chartex" xmlns:cx4="http://schemas.microsoft.com/office/drawing/2016/5/10/chartex" xmlns:cx5="http://schemas.microsoft.com/office/drawing/2016/5/11/chartex" xmlns:cx6="http://schemas.microsoft.com/office/drawing/2016/5/12/chartex" xmlns:cx7="http://schemas.microsoft.com/office/drawing/2016/5/13/chartex" xmlns:cx8="http://schemas.microsoft.com/office/drawing/2016/5/14/chartex" xmlns:mc="http://schemas.openxmlformats.org/markup-compatibility/2006" xmlns:aink="http://schemas.microsoft.com/office/drawing/2016/ink" xmlns:am3d="http://schemas.microsoft.com/office/drawing/2017/model3d" xmlns:o="urn:schemas-microsoft-com:office:office" xmlns:oel="http://schemas.microsoft.com/office/2019/extlst" xmlns:r="http://schemas.openxmlformats.org/officeDocument/2006/relationships" xmlns:m="http://schemas.openxmlformats.org/officeDocument/2006/math" xmlns:v="urn:schemas-microsoft-com:vml" xmlns:wp14="http://schemas.microsoft.com/office/word/2010/wordprocessingDrawing" xmlns:wp="http://schemas.openxmlformats.org/drawingml/2006/wordprocessingDrawing" xmlns:w10="urn:schemas-microsoft-com:office:word" xmlns:w="http://schemas.openxmlformats.org/wordprocessingml/2006/main" xmlns:w14="http://schemas.microsoft.com/office/word/2010/wordml" xmlns:w15="http://schemas.microsoft.com/office/word/2012/wordml" xmlns:w16cex="http://schemas.microsoft.com/office/word/2018/wordml/cex" xmlns:w16cid="http://schemas.microsoft.com/office/word/2016/wordml/cid" xmlns:w16="http://schemas.microsoft.com/office/word/2018/wordml" xmlns:w16du="http://schemas.microsoft.com/office/word/2023/wordml/word16du" xmlns:w16sdtdh="http://schemas.microsoft.com/office/word/2020/wordml/sdtdatahash" xmlns:w16sdtfl="http://schemas.microsoft.com/office/word/2024/wordml/sdtformatlock" xmlns:w16se="http://schemas.microsoft.com/office/word/2015/wordml/symex" xmlns:wpg="http://schemas.microsoft.com/office/word/2010/wordprocessingGroup" xmlns:wpi="http://schemas.microsoft.com/office/word/2010/wordprocessingInk" xmlns:wne="http://schemas.microsoft.com/office/word/2006/wordml" xmlns:wps="http://schemas.microsoft.com/office/word/2010/wordprocessingShape" mc:Ignorable="w14 w15 w16se w16cid w16 w16cex w16sdtdh w16sdtfl w16du wp14">
+<w:document xmlns:wpc="http://schemas.microsoft.com/office/word/2010/wordprocessingCanvas" xmlns:cx="http://schemas.microsoft.com/office/drawing/2014/chartex" xmlns:mc="http://schemas.openxmlformats.org/markup-compatibility/2006" xmlns:o="urn:schemas-microsoft-com:office:office" xmlns:r="http://schemas.openxmlformats.org/officeDocument/2006/relationships" xmlns:m="http://schemas.openxmlformats.org/officeDocument/2006/math" xmlns:v="urn:schemas-microsoft-com:vml" xmlns:wp14="http://schemas.microsoft.com/office/word/2010/wordprocessingDrawing" xmlns:wp="http://schemas.openxmlformats.org/drawingml/2006/wordprocessingDrawing" xmlns:w10="urn:schemas-microsoft-com:office:word" xmlns:w="http://schemas.openxmlformats.org/wordprocessingml/2006/main" xmlns:w14="http://schemas.microsoft.com/office/word/2010/wordml" xmlns:w15="http://schemas.microsoft.com/office/word/2012/wordml" xmlns:w16se="http://schemas.microsoft.com/office/word/2015/wordml/symex" xmlns:wpg="http://schemas.microsoft.com/office/word/2010/wordprocessingGroup" xmlns:wpi="http://schemas.microsoft.com/office/word/2010/wordprocessingInk" xmlns:wne="http://schemas.microsoft.com/office/word/2006/wordml" xmlns:wps="http://schemas.microsoft.com/office/word/2010/wordprocessingShape" mc:Ignorable="w14 w15 w16se wp14">
   <w:body>
     <w:p>
       <w:pPr>
@@ -38,10 +38,11 @@
         <w:rPr>
           <w:b/>
           <w:bCs/>
+          <w:noProof/>
           <w:sz w:val="28"/>
           <w:szCs w:val="36"/>
           <w:u w:val="single"/>
-          <w:lang w:val="en-US"/>
+          <w:lang w:eastAsia="en-IN" w:bidi="ar-SA"/>
         </w:rPr>
         <w:drawing>
           <wp:inline distT="0" distB="0" distL="0" distR="0" wp14:anchorId="088904D7" wp14:editId="0B8B6DAC">
@@ -127,9 +128,10 @@
         <w:rPr>
           <w:b/>
           <w:bCs/>
-          <w:sz w:val="28"/>
-          <w:szCs w:val="36"/>
-          <w:lang w:val="en-US"/>
+          <w:noProof/>
+          <w:sz w:val="28"/>
+          <w:szCs w:val="36"/>
+          <w:lang w:eastAsia="en-IN" w:bidi="ar-SA"/>
         </w:rPr>
         <w:drawing>
           <wp:inline distT="0" distB="0" distL="0" distR="0" wp14:anchorId="2F3121B6" wp14:editId="0AE71E62">
@@ -394,10 +396,11 @@
         <w:rPr>
           <w:b/>
           <w:bCs/>
+          <w:noProof/>
           <w:sz w:val="28"/>
           <w:szCs w:val="36"/>
           <w:u w:val="single"/>
-          <w:lang w:val="en-US"/>
+          <w:lang w:eastAsia="en-IN" w:bidi="ar-SA"/>
         </w:rPr>
         <w:drawing>
           <wp:inline distT="0" distB="0" distL="0" distR="0" wp14:anchorId="629D0EB5" wp14:editId="3E4A14B0">
@@ -483,9 +486,10 @@
         <w:rPr>
           <w:b/>
           <w:bCs/>
-          <w:sz w:val="28"/>
-          <w:szCs w:val="36"/>
-          <w:lang w:val="en-US"/>
+          <w:noProof/>
+          <w:sz w:val="28"/>
+          <w:szCs w:val="36"/>
+          <w:lang w:eastAsia="en-IN" w:bidi="ar-SA"/>
         </w:rPr>
         <w:drawing>
           <wp:inline distT="0" distB="0" distL="0" distR="0" wp14:anchorId="6E82A0DC" wp14:editId="24620E50">
@@ -750,10 +754,11 @@
         <w:rPr>
           <w:b/>
           <w:bCs/>
+          <w:noProof/>
           <w:sz w:val="28"/>
           <w:szCs w:val="36"/>
           <w:u w:val="single"/>
-          <w:lang w:val="en-US"/>
+          <w:lang w:eastAsia="en-IN" w:bidi="ar-SA"/>
         </w:rPr>
         <w:drawing>
           <wp:inline distT="0" distB="0" distL="0" distR="0" wp14:anchorId="6F8B4E1C" wp14:editId="4E407198">
@@ -966,9 +971,10 @@
         <w:rPr>
           <w:b/>
           <w:bCs/>
-          <w:sz w:val="28"/>
-          <w:szCs w:val="36"/>
-          <w:lang w:val="en-US"/>
+          <w:noProof/>
+          <w:sz w:val="28"/>
+          <w:szCs w:val="36"/>
+          <w:lang w:eastAsia="en-IN" w:bidi="ar-SA"/>
         </w:rPr>
         <w:drawing>
           <wp:inline distT="0" distB="0" distL="0" distR="0" wp14:anchorId="6948729A" wp14:editId="2D9A89B8">
@@ -1053,9 +1059,10 @@
         <w:rPr>
           <w:b/>
           <w:bCs/>
-          <w:sz w:val="28"/>
-          <w:szCs w:val="36"/>
-          <w:lang w:val="en-US"/>
+          <w:noProof/>
+          <w:sz w:val="28"/>
+          <w:szCs w:val="36"/>
+          <w:lang w:eastAsia="en-IN" w:bidi="ar-SA"/>
         </w:rPr>
         <w:drawing>
           <wp:inline distT="0" distB="0" distL="0" distR="0" wp14:anchorId="7ECD2C75" wp14:editId="2615EDD2">
@@ -1126,13 +1133,673 @@
         <w:t>RESULT</w:t>
       </w:r>
     </w:p>
+    <w:p>
+      <w:pPr>
+        <w:rPr>
+          <w:b/>
+          <w:bCs/>
+          <w:sz w:val="28"/>
+          <w:szCs w:val="36"/>
+          <w:lang w:val="en-US"/>
+        </w:rPr>
+      </w:pPr>
+    </w:p>
+    <w:p>
+      <w:pPr>
+        <w:rPr>
+          <w:b/>
+          <w:bCs/>
+          <w:sz w:val="28"/>
+          <w:szCs w:val="36"/>
+          <w:lang w:val="en-US"/>
+        </w:rPr>
+      </w:pPr>
+    </w:p>
+    <w:p>
+      <w:pPr>
+        <w:rPr>
+          <w:b/>
+          <w:bCs/>
+          <w:sz w:val="28"/>
+          <w:szCs w:val="36"/>
+          <w:lang w:val="en-US"/>
+        </w:rPr>
+      </w:pPr>
+      <w:r>
+        <w:rPr>
+          <w:b/>
+          <w:bCs/>
+          <w:sz w:val="28"/>
+          <w:szCs w:val="36"/>
+          <w:lang w:val="en-US"/>
+        </w:rPr>
+        <w:lastRenderedPageBreak/>
+        <w:t>OUTPUT</w:t>
+      </w:r>
+    </w:p>
+    <w:p>
+      <w:pPr>
+        <w:rPr>
+          <w:b/>
+          <w:bCs/>
+          <w:sz w:val="28"/>
+          <w:szCs w:val="36"/>
+          <w:lang w:val="en-US"/>
+        </w:rPr>
+      </w:pPr>
+      <w:r>
+        <w:rPr>
+          <w:b/>
+          <w:bCs/>
+          <w:sz w:val="28"/>
+          <w:szCs w:val="36"/>
+          <w:lang w:val="en-US"/>
+        </w:rPr>
+        <w:drawing>
+          <wp:inline distT="0" distB="0" distL="0" distR="0" wp14:anchorId="4C3129DA" wp14:editId="151F62C5">
+            <wp:extent cx="4525006" cy="1057423"/>
+            <wp:effectExtent l="0" t="0" r="0" b="9525"/>
+            <wp:docPr id="1" name="Picture 1"/>
+            <wp:cNvGraphicFramePr>
+              <a:graphicFrameLocks xmlns:a="http://schemas.openxmlformats.org/drawingml/2006/main" noChangeAspect="1"/>
+            </wp:cNvGraphicFramePr>
+            <a:graphic xmlns:a="http://schemas.openxmlformats.org/drawingml/2006/main">
+              <a:graphicData uri="http://schemas.openxmlformats.org/drawingml/2006/picture">
+                <pic:pic xmlns:pic="http://schemas.openxmlformats.org/drawingml/2006/picture">
+                  <pic:nvPicPr>
+                    <pic:cNvPr id="1" name=""/>
+                    <pic:cNvPicPr/>
+                  </pic:nvPicPr>
+                  <pic:blipFill>
+                    <a:blip r:embed="rId13"/>
+                    <a:stretch>
+                      <a:fillRect/>
+                    </a:stretch>
+                  </pic:blipFill>
+                  <pic:spPr>
+                    <a:xfrm>
+                      <a:off x="0" y="0"/>
+                      <a:ext cx="4525006" cy="1057423"/>
+                    </a:xfrm>
+                    <a:prstGeom prst="rect">
+                      <a:avLst/>
+                    </a:prstGeom>
+                  </pic:spPr>
+                </pic:pic>
+              </a:graphicData>
+            </a:graphic>
+          </wp:inline>
+        </w:drawing>
+      </w:r>
+    </w:p>
+    <w:p>
+      <w:pPr>
+        <w:rPr>
+          <w:b/>
+          <w:bCs/>
+          <w:sz w:val="28"/>
+          <w:szCs w:val="36"/>
+          <w:lang w:val="en-US"/>
+        </w:rPr>
+      </w:pPr>
+    </w:p>
+    <w:p>
+      <w:pPr>
+        <w:rPr>
+          <w:b/>
+          <w:bCs/>
+          <w:sz w:val="28"/>
+          <w:szCs w:val="36"/>
+          <w:lang w:val="en-US"/>
+        </w:rPr>
+      </w:pPr>
+    </w:p>
+    <w:p>
+      <w:pPr>
+        <w:rPr>
+          <w:b/>
+          <w:bCs/>
+          <w:sz w:val="28"/>
+          <w:szCs w:val="36"/>
+          <w:lang w:val="en-US"/>
+        </w:rPr>
+      </w:pPr>
+    </w:p>
+    <w:p>
+      <w:pPr>
+        <w:rPr>
+          <w:b/>
+          <w:bCs/>
+          <w:sz w:val="28"/>
+          <w:szCs w:val="36"/>
+          <w:lang w:val="en-US"/>
+        </w:rPr>
+      </w:pPr>
+    </w:p>
+    <w:p>
+      <w:pPr>
+        <w:rPr>
+          <w:b/>
+          <w:bCs/>
+          <w:sz w:val="28"/>
+          <w:szCs w:val="36"/>
+          <w:lang w:val="en-US"/>
+        </w:rPr>
+      </w:pPr>
+    </w:p>
+    <w:p>
+      <w:pPr>
+        <w:rPr>
+          <w:b/>
+          <w:bCs/>
+          <w:sz w:val="28"/>
+          <w:szCs w:val="36"/>
+          <w:lang w:val="en-US"/>
+        </w:rPr>
+      </w:pPr>
+    </w:p>
+    <w:p>
+      <w:pPr>
+        <w:rPr>
+          <w:b/>
+          <w:bCs/>
+          <w:sz w:val="28"/>
+          <w:szCs w:val="36"/>
+          <w:lang w:val="en-US"/>
+        </w:rPr>
+      </w:pPr>
+    </w:p>
+    <w:p>
+      <w:pPr>
+        <w:rPr>
+          <w:b/>
+          <w:bCs/>
+          <w:sz w:val="28"/>
+          <w:szCs w:val="36"/>
+          <w:lang w:val="en-US"/>
+        </w:rPr>
+      </w:pPr>
+    </w:p>
+    <w:p>
+      <w:pPr>
+        <w:rPr>
+          <w:b/>
+          <w:bCs/>
+          <w:sz w:val="28"/>
+          <w:szCs w:val="36"/>
+          <w:lang w:val="en-US"/>
+        </w:rPr>
+      </w:pPr>
+    </w:p>
+    <w:p>
+      <w:pPr>
+        <w:rPr>
+          <w:b/>
+          <w:bCs/>
+          <w:sz w:val="28"/>
+          <w:szCs w:val="36"/>
+          <w:lang w:val="en-US"/>
+        </w:rPr>
+      </w:pPr>
+    </w:p>
+    <w:p>
+      <w:pPr>
+        <w:rPr>
+          <w:b/>
+          <w:bCs/>
+          <w:sz w:val="28"/>
+          <w:szCs w:val="36"/>
+          <w:lang w:val="en-US"/>
+        </w:rPr>
+      </w:pPr>
+    </w:p>
+    <w:p>
+      <w:pPr>
+        <w:rPr>
+          <w:b/>
+          <w:bCs/>
+          <w:sz w:val="28"/>
+          <w:szCs w:val="36"/>
+          <w:lang w:val="en-US"/>
+        </w:rPr>
+      </w:pPr>
+    </w:p>
+    <w:p>
+      <w:pPr>
+        <w:rPr>
+          <w:b/>
+          <w:bCs/>
+          <w:sz w:val="28"/>
+          <w:szCs w:val="36"/>
+          <w:lang w:val="en-US"/>
+        </w:rPr>
+      </w:pPr>
+    </w:p>
+    <w:p>
+      <w:pPr>
+        <w:rPr>
+          <w:b/>
+          <w:bCs/>
+          <w:sz w:val="28"/>
+          <w:szCs w:val="36"/>
+          <w:lang w:val="en-US"/>
+        </w:rPr>
+      </w:pPr>
+    </w:p>
+    <w:p>
+      <w:pPr>
+        <w:rPr>
+          <w:b/>
+          <w:bCs/>
+          <w:sz w:val="28"/>
+          <w:szCs w:val="36"/>
+          <w:lang w:val="en-US"/>
+        </w:rPr>
+      </w:pPr>
+    </w:p>
+    <w:p>
+      <w:pPr>
+        <w:rPr>
+          <w:b/>
+          <w:bCs/>
+          <w:sz w:val="28"/>
+          <w:szCs w:val="36"/>
+          <w:lang w:val="en-US"/>
+        </w:rPr>
+      </w:pPr>
+    </w:p>
+    <w:p>
+      <w:pPr>
+        <w:rPr>
+          <w:b/>
+          <w:bCs/>
+          <w:sz w:val="28"/>
+          <w:szCs w:val="36"/>
+          <w:lang w:val="en-US"/>
+        </w:rPr>
+      </w:pPr>
+    </w:p>
+    <w:p>
+      <w:pPr>
+        <w:rPr>
+          <w:b/>
+          <w:bCs/>
+          <w:sz w:val="28"/>
+          <w:szCs w:val="36"/>
+          <w:lang w:val="en-US"/>
+        </w:rPr>
+      </w:pPr>
+    </w:p>
+    <w:p>
+      <w:pPr>
+        <w:rPr>
+          <w:b/>
+          <w:bCs/>
+          <w:sz w:val="28"/>
+          <w:szCs w:val="36"/>
+          <w:lang w:val="en-US"/>
+        </w:rPr>
+      </w:pPr>
+      <w:r>
+        <w:rPr>
+          <w:b/>
+          <w:bCs/>
+          <w:sz w:val="28"/>
+          <w:szCs w:val="36"/>
+          <w:lang w:val="en-US"/>
+        </w:rPr>
+        <w:t>RESULT</w:t>
+      </w:r>
+    </w:p>
+    <w:p>
+      <w:pPr>
+        <w:rPr>
+          <w:b/>
+          <w:bCs/>
+          <w:sz w:val="28"/>
+          <w:szCs w:val="36"/>
+          <w:lang w:val="en-US"/>
+        </w:rPr>
+      </w:pPr>
+    </w:p>
+    <w:p>
+      <w:pPr>
+        <w:rPr>
+          <w:b/>
+          <w:bCs/>
+          <w:sz w:val="28"/>
+          <w:szCs w:val="36"/>
+          <w:lang w:val="en-US"/>
+        </w:rPr>
+      </w:pPr>
+    </w:p>
+    <w:p>
+      <w:pPr>
+        <w:rPr>
+          <w:b/>
+          <w:bCs/>
+          <w:sz w:val="28"/>
+          <w:szCs w:val="36"/>
+          <w:lang w:val="en-US"/>
+        </w:rPr>
+      </w:pPr>
+    </w:p>
+    <w:p>
+      <w:pPr>
+        <w:rPr>
+          <w:b/>
+          <w:bCs/>
+          <w:sz w:val="28"/>
+          <w:szCs w:val="36"/>
+          <w:lang w:val="en-US"/>
+        </w:rPr>
+      </w:pPr>
+      <w:r>
+        <w:rPr>
+          <w:b/>
+          <w:bCs/>
+          <w:sz w:val="28"/>
+          <w:szCs w:val="36"/>
+          <w:lang w:val="en-US"/>
+        </w:rPr>
+        <w:lastRenderedPageBreak/>
+        <w:t>OUTPUT</w:t>
+      </w:r>
+    </w:p>
+    <w:p>
+      <w:pPr>
+        <w:rPr>
+          <w:b/>
+          <w:bCs/>
+          <w:sz w:val="28"/>
+          <w:szCs w:val="36"/>
+          <w:lang w:val="en-US"/>
+        </w:rPr>
+      </w:pPr>
+      <w:r>
+        <w:rPr>
+          <w:b/>
+          <w:bCs/>
+          <w:sz w:val="28"/>
+          <w:szCs w:val="36"/>
+          <w:lang w:val="en-US"/>
+        </w:rPr>
+        <w:drawing>
+          <wp:inline distT="0" distB="0" distL="0" distR="0" wp14:anchorId="61CDF75B" wp14:editId="3597592B">
+            <wp:extent cx="4324954" cy="1600423"/>
+            <wp:effectExtent l="0" t="0" r="0" b="0"/>
+            <wp:docPr id="4" name="Picture 4"/>
+            <wp:cNvGraphicFramePr>
+              <a:graphicFrameLocks xmlns:a="http://schemas.openxmlformats.org/drawingml/2006/main" noChangeAspect="1"/>
+            </wp:cNvGraphicFramePr>
+            <a:graphic xmlns:a="http://schemas.openxmlformats.org/drawingml/2006/main">
+              <a:graphicData uri="http://schemas.openxmlformats.org/drawingml/2006/picture">
+                <pic:pic xmlns:pic="http://schemas.openxmlformats.org/drawingml/2006/picture">
+                  <pic:nvPicPr>
+                    <pic:cNvPr id="1" name=""/>
+                    <pic:cNvPicPr/>
+                  </pic:nvPicPr>
+                  <pic:blipFill>
+                    <a:blip r:embed="rId14"/>
+                    <a:stretch>
+                      <a:fillRect/>
+                    </a:stretch>
+                  </pic:blipFill>
+                  <pic:spPr>
+                    <a:xfrm>
+                      <a:off x="0" y="0"/>
+                      <a:ext cx="4324954" cy="1600423"/>
+                    </a:xfrm>
+                    <a:prstGeom prst="rect">
+                      <a:avLst/>
+                    </a:prstGeom>
+                  </pic:spPr>
+                </pic:pic>
+              </a:graphicData>
+            </a:graphic>
+          </wp:inline>
+        </w:drawing>
+      </w:r>
+      <w:bookmarkStart w:id="0" w:name="_GoBack"/>
+      <w:bookmarkEnd w:id="0"/>
+    </w:p>
+    <w:p>
+      <w:pPr>
+        <w:rPr>
+          <w:b/>
+          <w:bCs/>
+          <w:sz w:val="28"/>
+          <w:szCs w:val="36"/>
+          <w:lang w:val="en-US"/>
+        </w:rPr>
+      </w:pPr>
+    </w:p>
+    <w:p>
+      <w:pPr>
+        <w:rPr>
+          <w:b/>
+          <w:bCs/>
+          <w:sz w:val="28"/>
+          <w:szCs w:val="36"/>
+          <w:lang w:val="en-US"/>
+        </w:rPr>
+      </w:pPr>
+    </w:p>
+    <w:p>
+      <w:pPr>
+        <w:rPr>
+          <w:b/>
+          <w:bCs/>
+          <w:sz w:val="28"/>
+          <w:szCs w:val="36"/>
+          <w:lang w:val="en-US"/>
+        </w:rPr>
+      </w:pPr>
+    </w:p>
+    <w:p>
+      <w:pPr>
+        <w:rPr>
+          <w:b/>
+          <w:bCs/>
+          <w:sz w:val="28"/>
+          <w:szCs w:val="36"/>
+          <w:lang w:val="en-US"/>
+        </w:rPr>
+      </w:pPr>
+    </w:p>
+    <w:p>
+      <w:pPr>
+        <w:rPr>
+          <w:b/>
+          <w:bCs/>
+          <w:sz w:val="28"/>
+          <w:szCs w:val="36"/>
+          <w:lang w:val="en-US"/>
+        </w:rPr>
+      </w:pPr>
+    </w:p>
+    <w:p>
+      <w:pPr>
+        <w:rPr>
+          <w:b/>
+          <w:bCs/>
+          <w:sz w:val="28"/>
+          <w:szCs w:val="36"/>
+          <w:lang w:val="en-US"/>
+        </w:rPr>
+      </w:pPr>
+    </w:p>
+    <w:p>
+      <w:pPr>
+        <w:rPr>
+          <w:b/>
+          <w:bCs/>
+          <w:sz w:val="28"/>
+          <w:szCs w:val="36"/>
+          <w:lang w:val="en-US"/>
+        </w:rPr>
+      </w:pPr>
+    </w:p>
+    <w:p>
+      <w:pPr>
+        <w:rPr>
+          <w:b/>
+          <w:bCs/>
+          <w:sz w:val="28"/>
+          <w:szCs w:val="36"/>
+          <w:lang w:val="en-US"/>
+        </w:rPr>
+      </w:pPr>
+    </w:p>
+    <w:p>
+      <w:pPr>
+        <w:rPr>
+          <w:b/>
+          <w:bCs/>
+          <w:sz w:val="28"/>
+          <w:szCs w:val="36"/>
+          <w:lang w:val="en-US"/>
+        </w:rPr>
+      </w:pPr>
+    </w:p>
+    <w:p>
+      <w:pPr>
+        <w:rPr>
+          <w:b/>
+          <w:bCs/>
+          <w:sz w:val="28"/>
+          <w:szCs w:val="36"/>
+          <w:lang w:val="en-US"/>
+        </w:rPr>
+      </w:pPr>
+    </w:p>
+    <w:p>
+      <w:pPr>
+        <w:rPr>
+          <w:b/>
+          <w:bCs/>
+          <w:sz w:val="28"/>
+          <w:szCs w:val="36"/>
+          <w:lang w:val="en-US"/>
+        </w:rPr>
+      </w:pPr>
+    </w:p>
+    <w:p>
+      <w:pPr>
+        <w:rPr>
+          <w:b/>
+          <w:bCs/>
+          <w:sz w:val="28"/>
+          <w:szCs w:val="36"/>
+          <w:lang w:val="en-US"/>
+        </w:rPr>
+      </w:pPr>
+    </w:p>
+    <w:p>
+      <w:pPr>
+        <w:rPr>
+          <w:b/>
+          <w:bCs/>
+          <w:sz w:val="28"/>
+          <w:szCs w:val="36"/>
+          <w:lang w:val="en-US"/>
+        </w:rPr>
+      </w:pPr>
+    </w:p>
+    <w:p>
+      <w:pPr>
+        <w:rPr>
+          <w:b/>
+          <w:bCs/>
+          <w:sz w:val="28"/>
+          <w:szCs w:val="36"/>
+          <w:lang w:val="en-US"/>
+        </w:rPr>
+      </w:pPr>
+    </w:p>
+    <w:p>
+      <w:pPr>
+        <w:rPr>
+          <w:b/>
+          <w:bCs/>
+          <w:sz w:val="28"/>
+          <w:szCs w:val="36"/>
+          <w:lang w:val="en-US"/>
+        </w:rPr>
+      </w:pPr>
+    </w:p>
+    <w:p>
+      <w:pPr>
+        <w:rPr>
+          <w:b/>
+          <w:bCs/>
+          <w:sz w:val="28"/>
+          <w:szCs w:val="36"/>
+          <w:lang w:val="en-US"/>
+        </w:rPr>
+      </w:pPr>
+    </w:p>
+    <w:p>
+      <w:pPr>
+        <w:rPr>
+          <w:b/>
+          <w:bCs/>
+          <w:sz w:val="28"/>
+          <w:szCs w:val="36"/>
+          <w:lang w:val="en-US"/>
+        </w:rPr>
+      </w:pPr>
+    </w:p>
+    <w:p>
+      <w:pPr>
+        <w:rPr>
+          <w:b/>
+          <w:bCs/>
+          <w:sz w:val="28"/>
+          <w:szCs w:val="36"/>
+          <w:lang w:val="en-US"/>
+        </w:rPr>
+      </w:pPr>
+      <w:r>
+        <w:rPr>
+          <w:b/>
+          <w:bCs/>
+          <w:sz w:val="28"/>
+          <w:szCs w:val="36"/>
+          <w:lang w:val="en-US"/>
+        </w:rPr>
+        <w:t>RESULT</w:t>
+      </w:r>
+    </w:p>
+    <w:p>
+      <w:pPr>
+        <w:rPr>
+          <w:b/>
+          <w:bCs/>
+          <w:sz w:val="28"/>
+          <w:szCs w:val="36"/>
+          <w:lang w:val="en-US"/>
+        </w:rPr>
+      </w:pPr>
+    </w:p>
+    <w:p>
+      <w:pPr>
+        <w:rPr>
+          <w:b/>
+          <w:bCs/>
+          <w:sz w:val="28"/>
+          <w:szCs w:val="36"/>
+          <w:lang w:val="en-US"/>
+        </w:rPr>
+      </w:pPr>
+    </w:p>
     <w:sectPr>
-      <w:headerReference w:type="even" r:id="rId13"/>
-      <w:headerReference w:type="default" r:id="rId14"/>
-      <w:footerReference w:type="even" r:id="rId15"/>
-      <w:footerReference w:type="default" r:id="rId16"/>
-      <w:headerReference w:type="first" r:id="rId17"/>
-      <w:footerReference w:type="first" r:id="rId18"/>
+      <w:headerReference w:type="even" r:id="rId15"/>
+      <w:headerReference w:type="default" r:id="rId16"/>
+      <w:footerReference w:type="even" r:id="rId17"/>
+      <w:footerReference w:type="default" r:id="rId18"/>
+      <w:headerReference w:type="first" r:id="rId19"/>
+      <w:footerReference w:type="first" r:id="rId20"/>
       <w:pgSz w:w="11906" w:h="16838"/>
       <w:pgMar w:top="1440" w:right="1440" w:bottom="1440" w:left="1440" w:header="708" w:footer="708" w:gutter="0"/>
       <w:pgBorders w:offsetFrom="page">
@@ -1149,7 +1816,7 @@
 </file>
 
 <file path=word/endnotes.xml><?xml version="1.0" encoding="utf-8"?>
-<w:endnotes xmlns:wpc="http://schemas.microsoft.com/office/word/2010/wordprocessingCanvas" xmlns:cx="http://schemas.microsoft.com/office/drawing/2014/chartex" xmlns:cx1="http://schemas.microsoft.com/office/drawing/2015/9/8/chartex" xmlns:cx2="http://schemas.microsoft.com/office/drawing/2015/10/21/chartex" xmlns:cx3="http://schemas.microsoft.com/office/drawing/2016/5/9/chartex" xmlns:cx4="http://schemas.microsoft.com/office/drawing/2016/5/10/chartex" xmlns:cx5="http://schemas.microsoft.com/office/drawing/2016/5/11/chartex" xmlns:cx6="http://schemas.microsoft.com/office/drawing/2016/5/12/chartex" xmlns:cx7="http://schemas.microsoft.com/office/drawing/2016/5/13/chartex" xmlns:cx8="http://schemas.microsoft.com/office/drawing/2016/5/14/chartex" xmlns:mc="http://schemas.openxmlformats.org/markup-compatibility/2006" xmlns:aink="http://schemas.microsoft.com/office/drawing/2016/ink" xmlns:am3d="http://schemas.microsoft.com/office/drawing/2017/model3d" xmlns:o="urn:schemas-microsoft-com:office:office" xmlns:oel="http://schemas.microsoft.com/office/2019/extlst" xmlns:r="http://schemas.openxmlformats.org/officeDocument/2006/relationships" xmlns:m="http://schemas.openxmlformats.org/officeDocument/2006/math" xmlns:v="urn:schemas-microsoft-com:vml" xmlns:wp14="http://schemas.microsoft.com/office/word/2010/wordprocessingDrawing" xmlns:wp="http://schemas.openxmlformats.org/drawingml/2006/wordprocessingDrawing" xmlns:w10="urn:schemas-microsoft-com:office:word" xmlns:w="http://schemas.openxmlformats.org/wordprocessingml/2006/main" xmlns:w14="http://schemas.microsoft.com/office/word/2010/wordml" xmlns:w15="http://schemas.microsoft.com/office/word/2012/wordml" xmlns:w16cex="http://schemas.microsoft.com/office/word/2018/wordml/cex" xmlns:w16cid="http://schemas.microsoft.com/office/word/2016/wordml/cid" xmlns:w16="http://schemas.microsoft.com/office/word/2018/wordml" xmlns:w16du="http://schemas.microsoft.com/office/word/2023/wordml/word16du" xmlns:w16sdtdh="http://schemas.microsoft.com/office/word/2020/wordml/sdtdatahash" xmlns:w16sdtfl="http://schemas.microsoft.com/office/word/2024/wordml/sdtformatlock" xmlns:w16se="http://schemas.microsoft.com/office/word/2015/wordml/symex" xmlns:wpg="http://schemas.microsoft.com/office/word/2010/wordprocessingGroup" xmlns:wpi="http://schemas.microsoft.com/office/word/2010/wordprocessingInk" xmlns:wne="http://schemas.microsoft.com/office/word/2006/wordml" xmlns:wps="http://schemas.microsoft.com/office/word/2010/wordprocessingShape" mc:Ignorable="w14 w15 w16se w16cid w16 w16cex w16sdtdh w16sdtfl w16du wp14">
+<w:endnotes xmlns:wpc="http://schemas.microsoft.com/office/word/2010/wordprocessingCanvas" xmlns:cx="http://schemas.microsoft.com/office/drawing/2014/chartex" xmlns:mc="http://schemas.openxmlformats.org/markup-compatibility/2006" xmlns:o="urn:schemas-microsoft-com:office:office" xmlns:r="http://schemas.openxmlformats.org/officeDocument/2006/relationships" xmlns:m="http://schemas.openxmlformats.org/officeDocument/2006/math" xmlns:v="urn:schemas-microsoft-com:vml" xmlns:wp14="http://schemas.microsoft.com/office/word/2010/wordprocessingDrawing" xmlns:wp="http://schemas.openxmlformats.org/drawingml/2006/wordprocessingDrawing" xmlns:w10="urn:schemas-microsoft-com:office:word" xmlns:w="http://schemas.openxmlformats.org/wordprocessingml/2006/main" xmlns:w14="http://schemas.microsoft.com/office/word/2010/wordml" xmlns:w15="http://schemas.microsoft.com/office/word/2012/wordml" xmlns:w16se="http://schemas.microsoft.com/office/word/2015/wordml/symex" xmlns:wpg="http://schemas.microsoft.com/office/word/2010/wordprocessingGroup" xmlns:wpi="http://schemas.microsoft.com/office/word/2010/wordprocessingInk" xmlns:wne="http://schemas.microsoft.com/office/word/2006/wordml" xmlns:wps="http://schemas.microsoft.com/office/word/2010/wordprocessingShape" mc:Ignorable="w14 w15 w16se wp14">
   <w:endnote w:type="separator" w:id="-1">
     <w:p>
       <w:pPr>
@@ -1174,7 +1841,7 @@
 </file>
 
 <file path=word/footer1.xml><?xml version="1.0" encoding="utf-8"?>
-<w:ftr xmlns:wpc="http://schemas.microsoft.com/office/word/2010/wordprocessingCanvas" xmlns:cx="http://schemas.microsoft.com/office/drawing/2014/chartex" xmlns:cx1="http://schemas.microsoft.com/office/drawing/2015/9/8/chartex" xmlns:cx2="http://schemas.microsoft.com/office/drawing/2015/10/21/chartex" xmlns:cx3="http://schemas.microsoft.com/office/drawing/2016/5/9/chartex" xmlns:cx4="http://schemas.microsoft.com/office/drawing/2016/5/10/chartex" xmlns:cx5="http://schemas.microsoft.com/office/drawing/2016/5/11/chartex" xmlns:cx6="http://schemas.microsoft.com/office/drawing/2016/5/12/chartex" xmlns:cx7="http://schemas.microsoft.com/office/drawing/2016/5/13/chartex" xmlns:cx8="http://schemas.microsoft.com/office/drawing/2016/5/14/chartex" xmlns:mc="http://schemas.openxmlformats.org/markup-compatibility/2006" xmlns:aink="http://schemas.microsoft.com/office/drawing/2016/ink" xmlns:am3d="http://schemas.microsoft.com/office/drawing/2017/model3d" xmlns:o="urn:schemas-microsoft-com:office:office" xmlns:oel="http://schemas.microsoft.com/office/2019/extlst" xmlns:r="http://schemas.openxmlformats.org/officeDocument/2006/relationships" xmlns:m="http://schemas.openxmlformats.org/officeDocument/2006/math" xmlns:v="urn:schemas-microsoft-com:vml" xmlns:wp14="http://schemas.microsoft.com/office/word/2010/wordprocessingDrawing" xmlns:wp="http://schemas.openxmlformats.org/drawingml/2006/wordprocessingDrawing" xmlns:w10="urn:schemas-microsoft-com:office:word" xmlns:w="http://schemas.openxmlformats.org/wordprocessingml/2006/main" xmlns:w14="http://schemas.microsoft.com/office/word/2010/wordml" xmlns:w15="http://schemas.microsoft.com/office/word/2012/wordml" xmlns:w16cex="http://schemas.microsoft.com/office/word/2018/wordml/cex" xmlns:w16cid="http://schemas.microsoft.com/office/word/2016/wordml/cid" xmlns:w16="http://schemas.microsoft.com/office/word/2018/wordml" xmlns:w16du="http://schemas.microsoft.com/office/word/2023/wordml/word16du" xmlns:w16sdtdh="http://schemas.microsoft.com/office/word/2020/wordml/sdtdatahash" xmlns:w16sdtfl="http://schemas.microsoft.com/office/word/2024/wordml/sdtformatlock" xmlns:w16se="http://schemas.microsoft.com/office/word/2015/wordml/symex" xmlns:wpg="http://schemas.microsoft.com/office/word/2010/wordprocessingGroup" xmlns:wpi="http://schemas.microsoft.com/office/word/2010/wordprocessingInk" xmlns:wne="http://schemas.microsoft.com/office/word/2006/wordml" xmlns:wps="http://schemas.microsoft.com/office/word/2010/wordprocessingShape" mc:Ignorable="w14 w15 w16se w16cid w16 w16cex w16sdtdh w16sdtfl w16du wp14">
+<w:ftr xmlns:wpc="http://schemas.microsoft.com/office/word/2010/wordprocessingCanvas" xmlns:cx="http://schemas.microsoft.com/office/drawing/2014/chartex" xmlns:mc="http://schemas.openxmlformats.org/markup-compatibility/2006" xmlns:o="urn:schemas-microsoft-com:office:office" xmlns:r="http://schemas.openxmlformats.org/officeDocument/2006/relationships" xmlns:m="http://schemas.openxmlformats.org/officeDocument/2006/math" xmlns:v="urn:schemas-microsoft-com:vml" xmlns:wp14="http://schemas.microsoft.com/office/word/2010/wordprocessingDrawing" xmlns:wp="http://schemas.openxmlformats.org/drawingml/2006/wordprocessingDrawing" xmlns:w10="urn:schemas-microsoft-com:office:word" xmlns:w="http://schemas.openxmlformats.org/wordprocessingml/2006/main" xmlns:w14="http://schemas.microsoft.com/office/word/2010/wordml" xmlns:w15="http://schemas.microsoft.com/office/word/2012/wordml" xmlns:w16se="http://schemas.microsoft.com/office/word/2015/wordml/symex" xmlns:wpg="http://schemas.microsoft.com/office/word/2010/wordprocessingGroup" xmlns:wpi="http://schemas.microsoft.com/office/word/2010/wordprocessingInk" xmlns:wne="http://schemas.microsoft.com/office/word/2006/wordml" xmlns:wps="http://schemas.microsoft.com/office/word/2010/wordprocessingShape" mc:Ignorable="w14 w15 w16se wp14">
   <w:p>
     <w:pPr>
       <w:pStyle w:val="Footer"/>
@@ -1184,7 +1851,7 @@
 </file>
 
 <file path=word/footer2.xml><?xml version="1.0" encoding="utf-8"?>
-<w:ftr xmlns:wpc="http://schemas.microsoft.com/office/word/2010/wordprocessingCanvas" xmlns:cx="http://schemas.microsoft.com/office/drawing/2014/chartex" xmlns:cx1="http://schemas.microsoft.com/office/drawing/2015/9/8/chartex" xmlns:cx2="http://schemas.microsoft.com/office/drawing/2015/10/21/chartex" xmlns:cx3="http://schemas.microsoft.com/office/drawing/2016/5/9/chartex" xmlns:cx4="http://schemas.microsoft.com/office/drawing/2016/5/10/chartex" xmlns:cx5="http://schemas.microsoft.com/office/drawing/2016/5/11/chartex" xmlns:cx6="http://schemas.microsoft.com/office/drawing/2016/5/12/chartex" xmlns:cx7="http://schemas.microsoft.com/office/drawing/2016/5/13/chartex" xmlns:cx8="http://schemas.microsoft.com/office/drawing/2016/5/14/chartex" xmlns:mc="http://schemas.openxmlformats.org/markup-compatibility/2006" xmlns:aink="http://schemas.microsoft.com/office/drawing/2016/ink" xmlns:am3d="http://schemas.microsoft.com/office/drawing/2017/model3d" xmlns:o="urn:schemas-microsoft-com:office:office" xmlns:oel="http://schemas.microsoft.com/office/2019/extlst" xmlns:r="http://schemas.openxmlformats.org/officeDocument/2006/relationships" xmlns:m="http://schemas.openxmlformats.org/officeDocument/2006/math" xmlns:v="urn:schemas-microsoft-com:vml" xmlns:wp14="http://schemas.microsoft.com/office/word/2010/wordprocessingDrawing" xmlns:wp="http://schemas.openxmlformats.org/drawingml/2006/wordprocessingDrawing" xmlns:w10="urn:schemas-microsoft-com:office:word" xmlns:w="http://schemas.openxmlformats.org/wordprocessingml/2006/main" xmlns:w14="http://schemas.microsoft.com/office/word/2010/wordml" xmlns:w15="http://schemas.microsoft.com/office/word/2012/wordml" xmlns:w16cex="http://schemas.microsoft.com/office/word/2018/wordml/cex" xmlns:w16cid="http://schemas.microsoft.com/office/word/2016/wordml/cid" xmlns:w16="http://schemas.microsoft.com/office/word/2018/wordml" xmlns:w16du="http://schemas.microsoft.com/office/word/2023/wordml/word16du" xmlns:w16sdtdh="http://schemas.microsoft.com/office/word/2020/wordml/sdtdatahash" xmlns:w16sdtfl="http://schemas.microsoft.com/office/word/2024/wordml/sdtformatlock" xmlns:w16se="http://schemas.microsoft.com/office/word/2015/wordml/symex" xmlns:wpg="http://schemas.microsoft.com/office/word/2010/wordprocessingGroup" xmlns:wpi="http://schemas.microsoft.com/office/word/2010/wordprocessingInk" xmlns:wne="http://schemas.microsoft.com/office/word/2006/wordml" xmlns:wps="http://schemas.microsoft.com/office/word/2010/wordprocessingShape" mc:Ignorable="w14 w15 w16se w16cid w16 w16cex w16sdtdh w16sdtfl w16du wp14">
+<w:ftr xmlns:wpc="http://schemas.microsoft.com/office/word/2010/wordprocessingCanvas" xmlns:cx="http://schemas.microsoft.com/office/drawing/2014/chartex" xmlns:mc="http://schemas.openxmlformats.org/markup-compatibility/2006" xmlns:o="urn:schemas-microsoft-com:office:office" xmlns:r="http://schemas.openxmlformats.org/officeDocument/2006/relationships" xmlns:m="http://schemas.openxmlformats.org/officeDocument/2006/math" xmlns:v="urn:schemas-microsoft-com:vml" xmlns:wp14="http://schemas.microsoft.com/office/word/2010/wordprocessingDrawing" xmlns:wp="http://schemas.openxmlformats.org/drawingml/2006/wordprocessingDrawing" xmlns:w10="urn:schemas-microsoft-com:office:word" xmlns:w="http://schemas.openxmlformats.org/wordprocessingml/2006/main" xmlns:w14="http://schemas.microsoft.com/office/word/2010/wordml" xmlns:w15="http://schemas.microsoft.com/office/word/2012/wordml" xmlns:w16se="http://schemas.microsoft.com/office/word/2015/wordml/symex" xmlns:wpg="http://schemas.microsoft.com/office/word/2010/wordprocessingGroup" xmlns:wpi="http://schemas.microsoft.com/office/word/2010/wordprocessingInk" xmlns:wne="http://schemas.microsoft.com/office/word/2006/wordml" xmlns:wps="http://schemas.microsoft.com/office/word/2010/wordprocessingShape" mc:Ignorable="w14 w15 w16se wp14">
   <w:p>
     <w:pPr>
       <w:pStyle w:val="Footer"/>
@@ -1194,7 +1861,7 @@
 </file>
 
 <file path=word/footer3.xml><?xml version="1.0" encoding="utf-8"?>
-<w:ftr xmlns:wpc="http://schemas.microsoft.com/office/word/2010/wordprocessingCanvas" xmlns:cx="http://schemas.microsoft.com/office/drawing/2014/chartex" xmlns:cx1="http://schemas.microsoft.com/office/drawing/2015/9/8/chartex" xmlns:cx2="http://schemas.microsoft.com/office/drawing/2015/10/21/chartex" xmlns:cx3="http://schemas.microsoft.com/office/drawing/2016/5/9/chartex" xmlns:cx4="http://schemas.microsoft.com/office/drawing/2016/5/10/chartex" xmlns:cx5="http://schemas.microsoft.com/office/drawing/2016/5/11/chartex" xmlns:cx6="http://schemas.microsoft.com/office/drawing/2016/5/12/chartex" xmlns:cx7="http://schemas.microsoft.com/office/drawing/2016/5/13/chartex" xmlns:cx8="http://schemas.microsoft.com/office/drawing/2016/5/14/chartex" xmlns:mc="http://schemas.openxmlformats.org/markup-compatibility/2006" xmlns:aink="http://schemas.microsoft.com/office/drawing/2016/ink" xmlns:am3d="http://schemas.microsoft.com/office/drawing/2017/model3d" xmlns:o="urn:schemas-microsoft-com:office:office" xmlns:oel="http://schemas.microsoft.com/office/2019/extlst" xmlns:r="http://schemas.openxmlformats.org/officeDocument/2006/relationships" xmlns:m="http://schemas.openxmlformats.org/officeDocument/2006/math" xmlns:v="urn:schemas-microsoft-com:vml" xmlns:wp14="http://schemas.microsoft.com/office/word/2010/wordprocessingDrawing" xmlns:wp="http://schemas.openxmlformats.org/drawingml/2006/wordprocessingDrawing" xmlns:w10="urn:schemas-microsoft-com:office:word" xmlns:w="http://schemas.openxmlformats.org/wordprocessingml/2006/main" xmlns:w14="http://schemas.microsoft.com/office/word/2010/wordml" xmlns:w15="http://schemas.microsoft.com/office/word/2012/wordml" xmlns:w16cex="http://schemas.microsoft.com/office/word/2018/wordml/cex" xmlns:w16cid="http://schemas.microsoft.com/office/word/2016/wordml/cid" xmlns:w16="http://schemas.microsoft.com/office/word/2018/wordml" xmlns:w16du="http://schemas.microsoft.com/office/word/2023/wordml/word16du" xmlns:w16sdtdh="http://schemas.microsoft.com/office/word/2020/wordml/sdtdatahash" xmlns:w16sdtfl="http://schemas.microsoft.com/office/word/2024/wordml/sdtformatlock" xmlns:w16se="http://schemas.microsoft.com/office/word/2015/wordml/symex" xmlns:wpg="http://schemas.microsoft.com/office/word/2010/wordprocessingGroup" xmlns:wpi="http://schemas.microsoft.com/office/word/2010/wordprocessingInk" xmlns:wne="http://schemas.microsoft.com/office/word/2006/wordml" xmlns:wps="http://schemas.microsoft.com/office/word/2010/wordprocessingShape" mc:Ignorable="w14 w15 w16se w16cid w16 w16cex w16sdtdh w16sdtfl w16du wp14">
+<w:ftr xmlns:wpc="http://schemas.microsoft.com/office/word/2010/wordprocessingCanvas" xmlns:cx="http://schemas.microsoft.com/office/drawing/2014/chartex" xmlns:mc="http://schemas.openxmlformats.org/markup-compatibility/2006" xmlns:o="urn:schemas-microsoft-com:office:office" xmlns:r="http://schemas.openxmlformats.org/officeDocument/2006/relationships" xmlns:m="http://schemas.openxmlformats.org/officeDocument/2006/math" xmlns:v="urn:schemas-microsoft-com:vml" xmlns:wp14="http://schemas.microsoft.com/office/word/2010/wordprocessingDrawing" xmlns:wp="http://schemas.openxmlformats.org/drawingml/2006/wordprocessingDrawing" xmlns:w10="urn:schemas-microsoft-com:office:word" xmlns:w="http://schemas.openxmlformats.org/wordprocessingml/2006/main" xmlns:w14="http://schemas.microsoft.com/office/word/2010/wordml" xmlns:w15="http://schemas.microsoft.com/office/word/2012/wordml" xmlns:w16se="http://schemas.microsoft.com/office/word/2015/wordml/symex" xmlns:wpg="http://schemas.microsoft.com/office/word/2010/wordprocessingGroup" xmlns:wpi="http://schemas.microsoft.com/office/word/2010/wordprocessingInk" xmlns:wne="http://schemas.microsoft.com/office/word/2006/wordml" xmlns:wps="http://schemas.microsoft.com/office/word/2010/wordprocessingShape" mc:Ignorable="w14 w15 w16se wp14">
   <w:p>
     <w:pPr>
       <w:pStyle w:val="Footer"/>
@@ -1204,7 +1871,7 @@
 </file>
 
 <file path=word/footnotes.xml><?xml version="1.0" encoding="utf-8"?>
-<w:footnotes xmlns:wpc="http://schemas.microsoft.com/office/word/2010/wordprocessingCanvas" xmlns:cx="http://schemas.microsoft.com/office/drawing/2014/chartex" xmlns:cx1="http://schemas.microsoft.com/office/drawing/2015/9/8/chartex" xmlns:cx2="http://schemas.microsoft.com/office/drawing/2015/10/21/chartex" xmlns:cx3="http://schemas.microsoft.com/office/drawing/2016/5/9/chartex" xmlns:cx4="http://schemas.microsoft.com/office/drawing/2016/5/10/chartex" xmlns:cx5="http://schemas.microsoft.com/office/drawing/2016/5/11/chartex" xmlns:cx6="http://schemas.microsoft.com/office/drawing/2016/5/12/chartex" xmlns:cx7="http://schemas.microsoft.com/office/drawing/2016/5/13/chartex" xmlns:cx8="http://schemas.microsoft.com/office/drawing/2016/5/14/chartex" xmlns:mc="http://schemas.openxmlformats.org/markup-compatibility/2006" xmlns:aink="http://schemas.microsoft.com/office/drawing/2016/ink" xmlns:am3d="http://schemas.microsoft.com/office/drawing/2017/model3d" xmlns:o="urn:schemas-microsoft-com:office:office" xmlns:oel="http://schemas.microsoft.com/office/2019/extlst" xmlns:r="http://schemas.openxmlformats.org/officeDocument/2006/relationships" xmlns:m="http://schemas.openxmlformats.org/officeDocument/2006/math" xmlns:v="urn:schemas-microsoft-com:vml" xmlns:wp14="http://schemas.microsoft.com/office/word/2010/wordprocessingDrawing" xmlns:wp="http://schemas.openxmlformats.org/drawingml/2006/wordprocessingDrawing" xmlns:w10="urn:schemas-microsoft-com:office:word" xmlns:w="http://schemas.openxmlformats.org/wordprocessingml/2006/main" xmlns:w14="http://schemas.microsoft.com/office/word/2010/wordml" xmlns:w15="http://schemas.microsoft.com/office/word/2012/wordml" xmlns:w16cex="http://schemas.microsoft.com/office/word/2018/wordml/cex" xmlns:w16cid="http://schemas.microsoft.com/office/word/2016/wordml/cid" xmlns:w16="http://schemas.microsoft.com/office/word/2018/wordml" xmlns:w16du="http://schemas.microsoft.com/office/word/2023/wordml/word16du" xmlns:w16sdtdh="http://schemas.microsoft.com/office/word/2020/wordml/sdtdatahash" xmlns:w16sdtfl="http://schemas.microsoft.com/office/word/2024/wordml/sdtformatlock" xmlns:w16se="http://schemas.microsoft.com/office/word/2015/wordml/symex" xmlns:wpg="http://schemas.microsoft.com/office/word/2010/wordprocessingGroup" xmlns:wpi="http://schemas.microsoft.com/office/word/2010/wordprocessingInk" xmlns:wne="http://schemas.microsoft.com/office/word/2006/wordml" xmlns:wps="http://schemas.microsoft.com/office/word/2010/wordprocessingShape" mc:Ignorable="w14 w15 w16se w16cid w16 w16cex w16sdtdh w16sdtfl w16du wp14">
+<w:footnotes xmlns:wpc="http://schemas.microsoft.com/office/word/2010/wordprocessingCanvas" xmlns:cx="http://schemas.microsoft.com/office/drawing/2014/chartex" xmlns:mc="http://schemas.openxmlformats.org/markup-compatibility/2006" xmlns:o="urn:schemas-microsoft-com:office:office" xmlns:r="http://schemas.openxmlformats.org/officeDocument/2006/relationships" xmlns:m="http://schemas.openxmlformats.org/officeDocument/2006/math" xmlns:v="urn:schemas-microsoft-com:vml" xmlns:wp14="http://schemas.microsoft.com/office/word/2010/wordprocessingDrawing" xmlns:wp="http://schemas.openxmlformats.org/drawingml/2006/wordprocessingDrawing" xmlns:w10="urn:schemas-microsoft-com:office:word" xmlns:w="http://schemas.openxmlformats.org/wordprocessingml/2006/main" xmlns:w14="http://schemas.microsoft.com/office/word/2010/wordml" xmlns:w15="http://schemas.microsoft.com/office/word/2012/wordml" xmlns:w16se="http://schemas.microsoft.com/office/word/2015/wordml/symex" xmlns:wpg="http://schemas.microsoft.com/office/word/2010/wordprocessingGroup" xmlns:wpi="http://schemas.microsoft.com/office/word/2010/wordprocessingInk" xmlns:wne="http://schemas.microsoft.com/office/word/2006/wordml" xmlns:wps="http://schemas.microsoft.com/office/word/2010/wordprocessingShape" mc:Ignorable="w14 w15 w16se wp14">
   <w:footnote w:type="separator" w:id="-1">
     <w:p>
       <w:pPr>
@@ -1229,7 +1896,7 @@
 </file>
 
 <file path=word/header1.xml><?xml version="1.0" encoding="utf-8"?>
-<w:hdr xmlns:wpc="http://schemas.microsoft.com/office/word/2010/wordprocessingCanvas" xmlns:cx="http://schemas.microsoft.com/office/drawing/2014/chartex" xmlns:cx1="http://schemas.microsoft.com/office/drawing/2015/9/8/chartex" xmlns:cx2="http://schemas.microsoft.com/office/drawing/2015/10/21/chartex" xmlns:cx3="http://schemas.microsoft.com/office/drawing/2016/5/9/chartex" xmlns:cx4="http://schemas.microsoft.com/office/drawing/2016/5/10/chartex" xmlns:cx5="http://schemas.microsoft.com/office/drawing/2016/5/11/chartex" xmlns:cx6="http://schemas.microsoft.com/office/drawing/2016/5/12/chartex" xmlns:cx7="http://schemas.microsoft.com/office/drawing/2016/5/13/chartex" xmlns:cx8="http://schemas.microsoft.com/office/drawing/2016/5/14/chartex" xmlns:mc="http://schemas.openxmlformats.org/markup-compatibility/2006" xmlns:aink="http://schemas.microsoft.com/office/drawing/2016/ink" xmlns:am3d="http://schemas.microsoft.com/office/drawing/2017/model3d" xmlns:o="urn:schemas-microsoft-com:office:office" xmlns:oel="http://schemas.microsoft.com/office/2019/extlst" xmlns:r="http://schemas.openxmlformats.org/officeDocument/2006/relationships" xmlns:m="http://schemas.openxmlformats.org/officeDocument/2006/math" xmlns:v="urn:schemas-microsoft-com:vml" xmlns:wp14="http://schemas.microsoft.com/office/word/2010/wordprocessingDrawing" xmlns:wp="http://schemas.openxmlformats.org/drawingml/2006/wordprocessingDrawing" xmlns:w10="urn:schemas-microsoft-com:office:word" xmlns:w="http://schemas.openxmlformats.org/wordprocessingml/2006/main" xmlns:w14="http://schemas.microsoft.com/office/word/2010/wordml" xmlns:w15="http://schemas.microsoft.com/office/word/2012/wordml" xmlns:w16cex="http://schemas.microsoft.com/office/word/2018/wordml/cex" xmlns:w16cid="http://schemas.microsoft.com/office/word/2016/wordml/cid" xmlns:w16="http://schemas.microsoft.com/office/word/2018/wordml" xmlns:w16du="http://schemas.microsoft.com/office/word/2023/wordml/word16du" xmlns:w16sdtdh="http://schemas.microsoft.com/office/word/2020/wordml/sdtdatahash" xmlns:w16sdtfl="http://schemas.microsoft.com/office/word/2024/wordml/sdtformatlock" xmlns:w16se="http://schemas.microsoft.com/office/word/2015/wordml/symex" xmlns:wpg="http://schemas.microsoft.com/office/word/2010/wordprocessingGroup" xmlns:wpi="http://schemas.microsoft.com/office/word/2010/wordprocessingInk" xmlns:wne="http://schemas.microsoft.com/office/word/2006/wordml" xmlns:wps="http://schemas.microsoft.com/office/word/2010/wordprocessingShape" mc:Ignorable="w14 w15 w16se w16cid w16 w16cex w16sdtdh w16sdtfl w16du wp14">
+<w:hdr xmlns:wpc="http://schemas.microsoft.com/office/word/2010/wordprocessingCanvas" xmlns:cx="http://schemas.microsoft.com/office/drawing/2014/chartex" xmlns:mc="http://schemas.openxmlformats.org/markup-compatibility/2006" xmlns:o="urn:schemas-microsoft-com:office:office" xmlns:r="http://schemas.openxmlformats.org/officeDocument/2006/relationships" xmlns:m="http://schemas.openxmlformats.org/officeDocument/2006/math" xmlns:v="urn:schemas-microsoft-com:vml" xmlns:wp14="http://schemas.microsoft.com/office/word/2010/wordprocessingDrawing" xmlns:wp="http://schemas.openxmlformats.org/drawingml/2006/wordprocessingDrawing" xmlns:w10="urn:schemas-microsoft-com:office:word" xmlns:w="http://schemas.openxmlformats.org/wordprocessingml/2006/main" xmlns:w14="http://schemas.microsoft.com/office/word/2010/wordml" xmlns:w15="http://schemas.microsoft.com/office/word/2012/wordml" xmlns:w16se="http://schemas.microsoft.com/office/word/2015/wordml/symex" xmlns:wpg="http://schemas.microsoft.com/office/word/2010/wordprocessingGroup" xmlns:wpi="http://schemas.microsoft.com/office/word/2010/wordprocessingInk" xmlns:wne="http://schemas.microsoft.com/office/word/2006/wordml" xmlns:wps="http://schemas.microsoft.com/office/word/2010/wordprocessingShape" mc:Ignorable="w14 w15 w16se wp14">
   <w:p>
     <w:pPr>
       <w:pStyle w:val="Header"/>
@@ -1263,9 +1930,10 @@
           </v:handles>
           <o:lock v:ext="edit" text="t" shapetype="t"/>
         </v:shapetype>
-        <v:shape id="PowerPlusWaterMarkObject1443937547" o:spid="_x0000_s1026" type="#_x0000_t136" style="position:absolute;margin-left:0;margin-top:0;width:508pt;height:128.2pt;rotation:315;z-index:-251655168;mso-position-horizontal:center;mso-position-horizontal-relative:margin;mso-position-vertical:center;mso-position-vertical-relative:margin" o:allowincell="f" fillcolor="silver" stroked="f">
+        <v:shape id="PowerPlusWaterMarkObject1443937547" o:spid="_x0000_s2050" type="#_x0000_t136" style="position:absolute;margin-left:0;margin-top:0;width:508pt;height:128.2pt;rotation:315;z-index:-251655168;mso-position-horizontal:center;mso-position-horizontal-relative:margin;mso-position-vertical:center;mso-position-vertical-relative:margin" o:allowincell="f" fillcolor="silver" stroked="f">
           <v:fill opacity=".5"/>
           <v:textpath style="font-family:&quot;Calibri&quot;;font-size:1pt" string="220071601028"/>
+          <w10:wrap anchorx="margin" anchory="margin"/>
         </v:shape>
       </w:pict>
     </w:r>
@@ -1274,7 +1942,7 @@
 </file>
 
 <file path=word/header2.xml><?xml version="1.0" encoding="utf-8"?>
-<w:hdr xmlns:wpc="http://schemas.microsoft.com/office/word/2010/wordprocessingCanvas" xmlns:cx="http://schemas.microsoft.com/office/drawing/2014/chartex" xmlns:cx1="http://schemas.microsoft.com/office/drawing/2015/9/8/chartex" xmlns:cx2="http://schemas.microsoft.com/office/drawing/2015/10/21/chartex" xmlns:cx3="http://schemas.microsoft.com/office/drawing/2016/5/9/chartex" xmlns:cx4="http://schemas.microsoft.com/office/drawing/2016/5/10/chartex" xmlns:cx5="http://schemas.microsoft.com/office/drawing/2016/5/11/chartex" xmlns:cx6="http://schemas.microsoft.com/office/drawing/2016/5/12/chartex" xmlns:cx7="http://schemas.microsoft.com/office/drawing/2016/5/13/chartex" xmlns:cx8="http://schemas.microsoft.com/office/drawing/2016/5/14/chartex" xmlns:mc="http://schemas.openxmlformats.org/markup-compatibility/2006" xmlns:aink="http://schemas.microsoft.com/office/drawing/2016/ink" xmlns:am3d="http://schemas.microsoft.com/office/drawing/2017/model3d" xmlns:o="urn:schemas-microsoft-com:office:office" xmlns:oel="http://schemas.microsoft.com/office/2019/extlst" xmlns:r="http://schemas.openxmlformats.org/officeDocument/2006/relationships" xmlns:m="http://schemas.openxmlformats.org/officeDocument/2006/math" xmlns:v="urn:schemas-microsoft-com:vml" xmlns:wp14="http://schemas.microsoft.com/office/word/2010/wordprocessingDrawing" xmlns:wp="http://schemas.openxmlformats.org/drawingml/2006/wordprocessingDrawing" xmlns:w10="urn:schemas-microsoft-com:office:word" xmlns:w="http://schemas.openxmlformats.org/wordprocessingml/2006/main" xmlns:w14="http://schemas.microsoft.com/office/word/2010/wordml" xmlns:w15="http://schemas.microsoft.com/office/word/2012/wordml" xmlns:w16cex="http://schemas.microsoft.com/office/word/2018/wordml/cex" xmlns:w16cid="http://schemas.microsoft.com/office/word/2016/wordml/cid" xmlns:w16="http://schemas.microsoft.com/office/word/2018/wordml" xmlns:w16du="http://schemas.microsoft.com/office/word/2023/wordml/word16du" xmlns:w16sdtdh="http://schemas.microsoft.com/office/word/2020/wordml/sdtdatahash" xmlns:w16sdtfl="http://schemas.microsoft.com/office/word/2024/wordml/sdtformatlock" xmlns:w16se="http://schemas.microsoft.com/office/word/2015/wordml/symex" xmlns:wpg="http://schemas.microsoft.com/office/word/2010/wordprocessingGroup" xmlns:wpi="http://schemas.microsoft.com/office/word/2010/wordprocessingInk" xmlns:wne="http://schemas.microsoft.com/office/word/2006/wordml" xmlns:wps="http://schemas.microsoft.com/office/word/2010/wordprocessingShape" mc:Ignorable="w14 w15 w16se w16cid w16 w16cex w16sdtdh w16sdtfl w16du wp14">
+<w:hdr xmlns:wpc="http://schemas.microsoft.com/office/word/2010/wordprocessingCanvas" xmlns:cx="http://schemas.microsoft.com/office/drawing/2014/chartex" xmlns:mc="http://schemas.openxmlformats.org/markup-compatibility/2006" xmlns:o="urn:schemas-microsoft-com:office:office" xmlns:r="http://schemas.openxmlformats.org/officeDocument/2006/relationships" xmlns:m="http://schemas.openxmlformats.org/officeDocument/2006/math" xmlns:v="urn:schemas-microsoft-com:vml" xmlns:wp14="http://schemas.microsoft.com/office/word/2010/wordprocessingDrawing" xmlns:wp="http://schemas.openxmlformats.org/drawingml/2006/wordprocessingDrawing" xmlns:w10="urn:schemas-microsoft-com:office:word" xmlns:w="http://schemas.openxmlformats.org/wordprocessingml/2006/main" xmlns:w14="http://schemas.microsoft.com/office/word/2010/wordml" xmlns:w15="http://schemas.microsoft.com/office/word/2012/wordml" xmlns:w16se="http://schemas.microsoft.com/office/word/2015/wordml/symex" xmlns:wpg="http://schemas.microsoft.com/office/word/2010/wordprocessingGroup" xmlns:wpi="http://schemas.microsoft.com/office/word/2010/wordprocessingInk" xmlns:wne="http://schemas.microsoft.com/office/word/2006/wordml" xmlns:wps="http://schemas.microsoft.com/office/word/2010/wordprocessingShape" mc:Ignorable="w14 w15 w16se wp14">
   <w:p>
     <w:pPr>
       <w:pStyle w:val="Header"/>
@@ -1308,9 +1976,10 @@
           </v:handles>
           <o:lock v:ext="edit" text="t" shapetype="t"/>
         </v:shapetype>
-        <v:shape id="PowerPlusWaterMarkObject1443937548" o:spid="_x0000_s1027" type="#_x0000_t136" style="position:absolute;margin-left:0;margin-top:0;width:508pt;height:128.2pt;rotation:315;z-index:-251653120;mso-position-horizontal:center;mso-position-horizontal-relative:margin;mso-position-vertical:center;mso-position-vertical-relative:margin" o:allowincell="f" fillcolor="silver" stroked="f">
+        <v:shape id="PowerPlusWaterMarkObject1443937548" o:spid="_x0000_s2051" type="#_x0000_t136" style="position:absolute;margin-left:0;margin-top:0;width:508pt;height:128.2pt;rotation:315;z-index:-251653120;mso-position-horizontal:center;mso-position-horizontal-relative:margin;mso-position-vertical:center;mso-position-vertical-relative:margin" o:allowincell="f" fillcolor="silver" stroked="f">
           <v:fill opacity=".5"/>
           <v:textpath style="font-family:&quot;Calibri&quot;;font-size:1pt" string="220071601028"/>
+          <w10:wrap anchorx="margin" anchory="margin"/>
         </v:shape>
       </w:pict>
     </w:r>
@@ -1319,7 +1988,7 @@
 </file>
 
 <file path=word/header3.xml><?xml version="1.0" encoding="utf-8"?>
-<w:hdr xmlns:wpc="http://schemas.microsoft.com/office/word/2010/wordprocessingCanvas" xmlns:cx="http://schemas.microsoft.com/office/drawing/2014/chartex" xmlns:cx1="http://schemas.microsoft.com/office/drawing/2015/9/8/chartex" xmlns:cx2="http://schemas.microsoft.com/office/drawing/2015/10/21/chartex" xmlns:cx3="http://schemas.microsoft.com/office/drawing/2016/5/9/chartex" xmlns:cx4="http://schemas.microsoft.com/office/drawing/2016/5/10/chartex" xmlns:cx5="http://schemas.microsoft.com/office/drawing/2016/5/11/chartex" xmlns:cx6="http://schemas.microsoft.com/office/drawing/2016/5/12/chartex" xmlns:cx7="http://schemas.microsoft.com/office/drawing/2016/5/13/chartex" xmlns:cx8="http://schemas.microsoft.com/office/drawing/2016/5/14/chartex" xmlns:mc="http://schemas.openxmlformats.org/markup-compatibility/2006" xmlns:aink="http://schemas.microsoft.com/office/drawing/2016/ink" xmlns:am3d="http://schemas.microsoft.com/office/drawing/2017/model3d" xmlns:o="urn:schemas-microsoft-com:office:office" xmlns:oel="http://schemas.microsoft.com/office/2019/extlst" xmlns:r="http://schemas.openxmlformats.org/officeDocument/2006/relationships" xmlns:m="http://schemas.openxmlformats.org/officeDocument/2006/math" xmlns:v="urn:schemas-microsoft-com:vml" xmlns:wp14="http://schemas.microsoft.com/office/word/2010/wordprocessingDrawing" xmlns:wp="http://schemas.openxmlformats.org/drawingml/2006/wordprocessingDrawing" xmlns:w10="urn:schemas-microsoft-com:office:word" xmlns:w="http://schemas.openxmlformats.org/wordprocessingml/2006/main" xmlns:w14="http://schemas.microsoft.com/office/word/2010/wordml" xmlns:w15="http://schemas.microsoft.com/office/word/2012/wordml" xmlns:w16cex="http://schemas.microsoft.com/office/word/2018/wordml/cex" xmlns:w16cid="http://schemas.microsoft.com/office/word/2016/wordml/cid" xmlns:w16="http://schemas.microsoft.com/office/word/2018/wordml" xmlns:w16du="http://schemas.microsoft.com/office/word/2023/wordml/word16du" xmlns:w16sdtdh="http://schemas.microsoft.com/office/word/2020/wordml/sdtdatahash" xmlns:w16sdtfl="http://schemas.microsoft.com/office/word/2024/wordml/sdtformatlock" xmlns:w16se="http://schemas.microsoft.com/office/word/2015/wordml/symex" xmlns:wpg="http://schemas.microsoft.com/office/word/2010/wordprocessingGroup" xmlns:wpi="http://schemas.microsoft.com/office/word/2010/wordprocessingInk" xmlns:wne="http://schemas.microsoft.com/office/word/2006/wordml" xmlns:wps="http://schemas.microsoft.com/office/word/2010/wordprocessingShape" mc:Ignorable="w14 w15 w16se w16cid w16 w16cex w16sdtdh w16sdtfl w16du wp14">
+<w:hdr xmlns:wpc="http://schemas.microsoft.com/office/word/2010/wordprocessingCanvas" xmlns:cx="http://schemas.microsoft.com/office/drawing/2014/chartex" xmlns:mc="http://schemas.openxmlformats.org/markup-compatibility/2006" xmlns:o="urn:schemas-microsoft-com:office:office" xmlns:r="http://schemas.openxmlformats.org/officeDocument/2006/relationships" xmlns:m="http://schemas.openxmlformats.org/officeDocument/2006/math" xmlns:v="urn:schemas-microsoft-com:vml" xmlns:wp14="http://schemas.microsoft.com/office/word/2010/wordprocessingDrawing" xmlns:wp="http://schemas.openxmlformats.org/drawingml/2006/wordprocessingDrawing" xmlns:w10="urn:schemas-microsoft-com:office:word" xmlns:w="http://schemas.openxmlformats.org/wordprocessingml/2006/main" xmlns:w14="http://schemas.microsoft.com/office/word/2010/wordml" xmlns:w15="http://schemas.microsoft.com/office/word/2012/wordml" xmlns:w16se="http://schemas.microsoft.com/office/word/2015/wordml/symex" xmlns:wpg="http://schemas.microsoft.com/office/word/2010/wordprocessingGroup" xmlns:wpi="http://schemas.microsoft.com/office/word/2010/wordprocessingInk" xmlns:wne="http://schemas.microsoft.com/office/word/2006/wordml" xmlns:wps="http://schemas.microsoft.com/office/word/2010/wordprocessingShape" mc:Ignorable="w14 w15 w16se wp14">
   <w:p>
     <w:pPr>
       <w:pStyle w:val="Header"/>
@@ -1353,9 +2022,10 @@
           </v:handles>
           <o:lock v:ext="edit" text="t" shapetype="t"/>
         </v:shapetype>
-        <v:shape id="PowerPlusWaterMarkObject1443937546" o:spid="_x0000_s1025" type="#_x0000_t136" style="position:absolute;margin-left:0;margin-top:0;width:508pt;height:128.2pt;rotation:315;z-index:-251657216;mso-position-horizontal:center;mso-position-horizontal-relative:margin;mso-position-vertical:center;mso-position-vertical-relative:margin" o:allowincell="f" fillcolor="silver" stroked="f">
+        <v:shape id="PowerPlusWaterMarkObject1443937546" o:spid="_x0000_s2049" type="#_x0000_t136" style="position:absolute;margin-left:0;margin-top:0;width:508pt;height:128.2pt;rotation:315;z-index:-251657216;mso-position-horizontal:center;mso-position-horizontal-relative:margin;mso-position-vertical:center;mso-position-vertical-relative:margin" o:allowincell="f" fillcolor="silver" stroked="f">
           <v:fill opacity=".5"/>
           <v:textpath style="font-family:&quot;Calibri&quot;;font-size:1pt" string="220071601028"/>
+          <w10:wrap anchorx="margin" anchory="margin"/>
         </v:shape>
       </w:pict>
     </w:r>
@@ -1364,7 +2034,7 @@
 </file>
 
 <file path=word/styles.xml><?xml version="1.0" encoding="utf-8"?>
-<w:styles xmlns:mc="http://schemas.openxmlformats.org/markup-compatibility/2006" xmlns:r="http://schemas.openxmlformats.org/officeDocument/2006/relationships" xmlns:w="http://schemas.openxmlformats.org/wordprocessingml/2006/main" xmlns:w14="http://schemas.microsoft.com/office/word/2010/wordml" xmlns:w15="http://schemas.microsoft.com/office/word/2012/wordml" xmlns:w16cex="http://schemas.microsoft.com/office/word/2018/wordml/cex" xmlns:w16cid="http://schemas.microsoft.com/office/word/2016/wordml/cid" xmlns:w16="http://schemas.microsoft.com/office/word/2018/wordml" xmlns:w16du="http://schemas.microsoft.com/office/word/2023/wordml/word16du" xmlns:w16sdtdh="http://schemas.microsoft.com/office/word/2020/wordml/sdtdatahash" xmlns:w16sdtfl="http://schemas.microsoft.com/office/word/2024/wordml/sdtformatlock" xmlns:w16se="http://schemas.microsoft.com/office/word/2015/wordml/symex" mc:Ignorable="w14 w15 w16se w16cid w16 w16cex w16sdtdh w16sdtfl w16du">
+<w:styles xmlns:mc="http://schemas.openxmlformats.org/markup-compatibility/2006" xmlns:r="http://schemas.openxmlformats.org/officeDocument/2006/relationships" xmlns:w="http://schemas.openxmlformats.org/wordprocessingml/2006/main" xmlns:w14="http://schemas.microsoft.com/office/word/2010/wordml" xmlns:w15="http://schemas.microsoft.com/office/word/2012/wordml" xmlns:w16se="http://schemas.microsoft.com/office/word/2015/wordml/symex" mc:Ignorable="w14 w15 w16se">
   <w:docDefaults>
     <w:rPrDefault>
       <w:rPr>
@@ -1382,7 +2052,7 @@
       </w:pPr>
     </w:pPrDefault>
   </w:docDefaults>
-  <w:latentStyles w:defLockedState="0" w:defUIPriority="99" w:defSemiHidden="0" w:defUnhideWhenUsed="0" w:defQFormat="0" w:count="376">
+  <w:latentStyles w:defLockedState="0" w:defUIPriority="99" w:defSemiHidden="0" w:defUnhideWhenUsed="0" w:defQFormat="0" w:count="371">
     <w:lsdException w:name="Normal" w:uiPriority="0" w:qFormat="1"/>
     <w:lsdException w:name="heading 1" w:uiPriority="9" w:qFormat="1"/>
     <w:lsdException w:name="heading 2" w:semiHidden="1" w:uiPriority="9" w:unhideWhenUsed="1" w:qFormat="1"/>
@@ -1754,11 +2424,6 @@
     <w:lsdException w:name="List Table 5 Dark Accent 6" w:uiPriority="50"/>
     <w:lsdException w:name="List Table 6 Colorful Accent 6" w:uiPriority="51"/>
     <w:lsdException w:name="List Table 7 Colorful Accent 6" w:uiPriority="52"/>
-    <w:lsdException w:name="Mention" w:semiHidden="1" w:unhideWhenUsed="1"/>
-    <w:lsdException w:name="Smart Hyperlink" w:semiHidden="1" w:unhideWhenUsed="1"/>
-    <w:lsdException w:name="Hashtag" w:semiHidden="1" w:unhideWhenUsed="1"/>
-    <w:lsdException w:name="Unresolved Mention" w:semiHidden="1" w:unhideWhenUsed="1"/>
-    <w:lsdException w:name="Smart Link" w:semiHidden="1" w:unhideWhenUsed="1"/>
   </w:latentStyles>
   <w:style w:type="paragraph" w:default="1" w:styleId="Normal">
     <w:name w:val="Normal"/>

</xml_diff>